<commit_message>
feat: chage database schema
</commit_message>
<xml_diff>
--- a/step.docx
+++ b/step.docx
@@ -32,27 +32,10 @@
             </w14:solidFill>
           </w14:textFill>
         </w:rPr>
-        <w:t>composer create laravel/laravel=11.x E-Voting</w:t>
-      </w:r>
-    </w:p>
-    <w:p>
-      <w:pPr>
-        <w:numPr>
-          <w:ilvl w:val="0"/>
-          <w:numId w:val="1"/>
-        </w:numPr>
-        <w:rPr>
-          <w:rFonts w:hint="default"/>
-          <w:lang w:val="en-US"/>
-        </w:rPr>
-      </w:pPr>
-      <w:r>
-        <w:rPr>
-          <w:rFonts w:hint="default"/>
-          <w:lang w:val="en-US"/>
-        </w:rPr>
-        <w:t xml:space="preserve">Setelah itu masuk ke folder E-Voting dan add library requirement dengan perintah: </w:t>
-      </w:r>
+        <w:t>co</w:t>
+      </w:r>
+      <w:bookmarkStart w:id="0" w:name="_GoBack"/>
+      <w:bookmarkEnd w:id="0"/>
       <w:r>
         <w:rPr>
           <w:rFonts w:hint="default"/>
@@ -65,26 +48,26 @@
             </w14:solidFill>
           </w14:textFill>
         </w:rPr>
-        <w:t>cd E-Voting &amp;&amp; composer require livewire/livewire</w:t>
-      </w:r>
-    </w:p>
-    <w:p>
-      <w:pPr>
-        <w:numPr>
-          <w:ilvl w:val="0"/>
-          <w:numId w:val="1"/>
-        </w:numPr>
-        <w:rPr>
-          <w:rFonts w:hint="default"/>
-          <w:lang w:val="en-US"/>
-        </w:rPr>
-      </w:pPr>
-      <w:r>
-        <w:rPr>
-          <w:rFonts w:hint="default"/>
-          <w:lang w:val="en-US"/>
-        </w:rPr>
-        <w:t xml:space="preserve">Lalu install css framework dengan perintah: </w:t>
+        <w:t>mposer create laravel/laravel=11.x E-Voting</w:t>
+      </w:r>
+    </w:p>
+    <w:p>
+      <w:pPr>
+        <w:numPr>
+          <w:ilvl w:val="0"/>
+          <w:numId w:val="1"/>
+        </w:numPr>
+        <w:rPr>
+          <w:rFonts w:hint="default"/>
+          <w:lang w:val="en-US"/>
+        </w:rPr>
+      </w:pPr>
+      <w:r>
+        <w:rPr>
+          <w:rFonts w:hint="default"/>
+          <w:lang w:val="en-US"/>
+        </w:rPr>
+        <w:t xml:space="preserve">Setelah itu masuk ke folder E-Voting dan add library requirement dengan perintah: </w:t>
       </w:r>
       <w:r>
         <w:rPr>
@@ -98,6 +81,39 @@
             </w14:solidFill>
           </w14:textFill>
         </w:rPr>
+        <w:t>cd E-Voting &amp;&amp; composer require livewire/livewire</w:t>
+      </w:r>
+    </w:p>
+    <w:p>
+      <w:pPr>
+        <w:numPr>
+          <w:ilvl w:val="0"/>
+          <w:numId w:val="1"/>
+        </w:numPr>
+        <w:rPr>
+          <w:rFonts w:hint="default"/>
+          <w:lang w:val="en-US"/>
+        </w:rPr>
+      </w:pPr>
+      <w:r>
+        <w:rPr>
+          <w:rFonts w:hint="default"/>
+          <w:lang w:val="en-US"/>
+        </w:rPr>
+        <w:t xml:space="preserve">Lalu install css framework dengan perintah: </w:t>
+      </w:r>
+      <w:r>
+        <w:rPr>
+          <w:rFonts w:hint="default"/>
+          <w:color w:val="FFFFFF" w:themeColor="background1"/>
+          <w:highlight w:val="black"/>
+          <w:lang w:val="en-US"/>
+          <w14:textFill>
+            <w14:solidFill>
+              <w14:schemeClr w14:val="bg1"/>
+            </w14:solidFill>
+          </w14:textFill>
+        </w:rPr>
         <w:t>npm install -D tailwindcss postcss autoprefixer &amp;&amp; npx tailwindcss init -p</w:t>
       </w:r>
     </w:p>
@@ -118,18 +134,185 @@
           <w:color w:val="auto"/>
           <w:lang w:val="en-US"/>
         </w:rPr>
-        <w:t>Selanjutnya kita membuat migration database seperti ini: (ss aja satu stu</w:t>
-      </w:r>
-      <w:bookmarkStart w:id="0" w:name="_GoBack"/>
-      <w:bookmarkEnd w:id="0"/>
+        <w:t>Selanjutnya kita membuat migration database seperti ini: (ss aja satu stu)</w:t>
+      </w:r>
+    </w:p>
+    <w:p>
+      <w:pPr>
+        <w:numPr>
+          <w:ilvl w:val="0"/>
+          <w:numId w:val="1"/>
+        </w:numPr>
+        <w:rPr>
+          <w:rFonts w:hint="default"/>
+          <w:lang w:val="en-US"/>
+        </w:rPr>
+      </w:pPr>
       <w:r>
         <w:rPr>
           <w:rFonts w:hint="default"/>
           <w:color w:val="auto"/>
           <w:lang w:val="en-US"/>
         </w:rPr>
-        <w:t>)</w:t>
-      </w:r>
+        <w:t>Selanjutnya kita akan membuat file seeder untuk membuat user admin seperti berikut: (ss file AdminSeeder.php)</w:t>
+      </w:r>
+    </w:p>
+    <w:p>
+      <w:pPr>
+        <w:numPr>
+          <w:ilvl w:val="0"/>
+          <w:numId w:val="1"/>
+        </w:numPr>
+        <w:rPr>
+          <w:rFonts w:hint="default"/>
+          <w:lang w:val="en-US"/>
+        </w:rPr>
+      </w:pPr>
+      <w:r>
+        <w:rPr>
+          <w:rFonts w:hint="default"/>
+          <w:color w:val="auto"/>
+          <w:lang w:val="en-US"/>
+        </w:rPr>
+        <w:t xml:space="preserve">Selanjutnya kita akan membuat livewire file Login, dengan perintah: </w:t>
+      </w:r>
+      <w:r>
+        <w:rPr>
+          <w:rFonts w:hint="default"/>
+          <w:color w:val="FFFFFF" w:themeColor="background1"/>
+          <w:highlight w:val="black"/>
+          <w:lang w:val="en-US"/>
+          <w14:textFill>
+            <w14:solidFill>
+              <w14:schemeClr w14:val="bg1"/>
+            </w14:solidFill>
+          </w14:textFill>
+        </w:rPr>
+        <w:t>php artisan make:livewire Login</w:t>
+      </w:r>
+    </w:p>
+    <w:p>
+      <w:pPr>
+        <w:numPr>
+          <w:ilvl w:val="0"/>
+          <w:numId w:val="1"/>
+        </w:numPr>
+        <w:rPr>
+          <w:rFonts w:hint="default"/>
+          <w:lang w:val="en-US"/>
+        </w:rPr>
+      </w:pPr>
+      <w:r>
+        <w:rPr>
+          <w:rFonts w:hint="default"/>
+          <w:lang w:val="en-US"/>
+        </w:rPr>
+        <w:t>Setelah itu masuk ke file App\Http\Controller\Livewire\Login.php dan ketikkan kode seperti berikut: (ss aja)</w:t>
+      </w:r>
+    </w:p>
+    <w:p>
+      <w:pPr>
+        <w:numPr>
+          <w:ilvl w:val="0"/>
+          <w:numId w:val="1"/>
+        </w:numPr>
+        <w:rPr>
+          <w:rFonts w:hint="default"/>
+          <w:lang w:val="en-US"/>
+        </w:rPr>
+      </w:pPr>
+      <w:r>
+        <w:rPr>
+          <w:rFonts w:hint="default"/>
+          <w:lang w:val="en-US"/>
+        </w:rPr>
+        <w:t>Begitu pun di file bladenya, ketikkan code berikut: (ss)</w:t>
+      </w:r>
+    </w:p>
+    <w:p>
+      <w:pPr>
+        <w:numPr>
+          <w:ilvl w:val="0"/>
+          <w:numId w:val="1"/>
+        </w:numPr>
+        <w:rPr>
+          <w:rFonts w:hint="default"/>
+          <w:lang w:val="en-US"/>
+        </w:rPr>
+      </w:pPr>
+      <w:r>
+        <w:rPr>
+          <w:rFonts w:hint="default"/>
+          <w:lang w:val="en-US"/>
+        </w:rPr>
+        <w:t>(semua file yang ada di controller livewire dan resources/views dibuat seperti nomor 7 dan 8)</w:t>
+      </w:r>
+    </w:p>
+    <w:p>
+      <w:pPr>
+        <w:numPr>
+          <w:ilvl w:val="0"/>
+          <w:numId w:val="1"/>
+        </w:numPr>
+        <w:rPr>
+          <w:rFonts w:hint="default"/>
+          <w:lang w:val="en-US"/>
+        </w:rPr>
+      </w:pPr>
+      <w:r>
+        <w:rPr>
+          <w:rFonts w:hint="default"/>
+          <w:lang w:val="en-US"/>
+        </w:rPr>
+        <w:t xml:space="preserve">Selanjutnya buat middleware untuk membatasi akses user biasa agar tidak masuk ke page admin dengan perintah: </w:t>
+      </w:r>
+      <w:r>
+        <w:rPr>
+          <w:rFonts w:hint="default"/>
+          <w:color w:val="FFFFFF" w:themeColor="background1"/>
+          <w:highlight w:val="black"/>
+          <w:lang w:val="en-US"/>
+          <w14:textFill>
+            <w14:solidFill>
+              <w14:schemeClr w14:val="bg1"/>
+            </w14:solidFill>
+          </w14:textFill>
+        </w:rPr>
+        <w:t>php artisan make:middleware AdminMiddleware</w:t>
+      </w:r>
+    </w:p>
+    <w:p>
+      <w:pPr>
+        <w:numPr>
+          <w:ilvl w:val="0"/>
+          <w:numId w:val="1"/>
+        </w:numPr>
+        <w:rPr>
+          <w:rFonts w:hint="default"/>
+          <w:lang w:val="en-US"/>
+        </w:rPr>
+      </w:pPr>
+      <w:r>
+        <w:rPr>
+          <w:rFonts w:hint="default"/>
+          <w:color w:val="auto"/>
+          <w:highlight w:val="none"/>
+          <w:lang w:val="en-US"/>
+        </w:rPr>
+        <w:t>Lalu ketik seperti pada gambar</w:t>
+      </w:r>
+    </w:p>
+    <w:p>
+      <w:pPr>
+        <w:numPr>
+          <w:ilvl w:val="0"/>
+          <w:numId w:val="1"/>
+        </w:numPr>
+        <w:rPr>
+          <w:rFonts w:hint="default"/>
+          <w:lang w:val="en-US"/>
+        </w:rPr>
+      </w:pPr>
     </w:p>
     <w:sectPr>
       <w:pgSz w:w="11906" w:h="16838"/>

</xml_diff>

<commit_message>
feat: update step docuument
</commit_message>
<xml_diff>
--- a/step.docx
+++ b/step.docx
@@ -32,10 +32,27 @@
             </w14:solidFill>
           </w14:textFill>
         </w:rPr>
-        <w:t>co</w:t>
-      </w:r>
-      <w:bookmarkStart w:id="0" w:name="_GoBack"/>
-      <w:bookmarkEnd w:id="0"/>
+        <w:t>composer create laravel/laravel=11.x E-Voting</w:t>
+      </w:r>
+    </w:p>
+    <w:p>
+      <w:pPr>
+        <w:numPr>
+          <w:ilvl w:val="0"/>
+          <w:numId w:val="1"/>
+        </w:numPr>
+        <w:rPr>
+          <w:rFonts w:hint="default"/>
+          <w:lang w:val="en-US"/>
+        </w:rPr>
+      </w:pPr>
+      <w:r>
+        <w:rPr>
+          <w:rFonts w:hint="default"/>
+          <w:lang w:val="en-US"/>
+        </w:rPr>
+        <w:t xml:space="preserve">Setelah itu masuk ke folder E-Voting dan add library requirement dengan perintah: </w:t>
+      </w:r>
       <w:r>
         <w:rPr>
           <w:rFonts w:hint="default"/>
@@ -48,7 +65,7 @@
             </w14:solidFill>
           </w14:textFill>
         </w:rPr>
-        <w:t>mposer create laravel/laravel=11.x E-Voting</w:t>
+        <w:t>cd E-Voting &amp;&amp; composer require livewire/livewire</w:t>
       </w:r>
     </w:p>
     <w:p>
@@ -67,7 +84,7 @@
           <w:rFonts w:hint="default"/>
           <w:lang w:val="en-US"/>
         </w:rPr>
-        <w:t xml:space="preserve">Setelah itu masuk ke folder E-Voting dan add library requirement dengan perintah: </w:t>
+        <w:t xml:space="preserve">Lalu install css framework dengan perintah: </w:t>
       </w:r>
       <w:r>
         <w:rPr>
@@ -81,7 +98,7 @@
             </w14:solidFill>
           </w14:textFill>
         </w:rPr>
-        <w:t>cd E-Voting &amp;&amp; composer require livewire/livewire</w:t>
+        <w:t>npm install -D tailwindcss postcss autoprefixer &amp;&amp; npx tailwindcss init -p</w:t>
       </w:r>
     </w:p>
     <w:p>
@@ -98,9 +115,87 @@
       <w:r>
         <w:rPr>
           <w:rFonts w:hint="default"/>
-          <w:lang w:val="en-US"/>
-        </w:rPr>
-        <w:t xml:space="preserve">Lalu install css framework dengan perintah: </w:t>
+          <w:color w:val="auto"/>
+          <w:lang w:val="en-US"/>
+        </w:rPr>
+        <w:t>Selanjutnya kita membuat migration database seperti ini: (ss aja satu stu)</w:t>
+      </w:r>
+    </w:p>
+    <w:p>
+      <w:pPr>
+        <w:numPr>
+          <w:ilvl w:val="0"/>
+          <w:numId w:val="1"/>
+        </w:numPr>
+        <w:rPr>
+          <w:rFonts w:hint="default"/>
+          <w:lang w:val="en-US"/>
+        </w:rPr>
+      </w:pPr>
+      <w:r>
+        <w:rPr>
+          <w:rFonts w:hint="default"/>
+          <w:color w:val="auto"/>
+          <w:lang w:val="en-US"/>
+        </w:rPr>
+        <w:t>Selanjutnya kita akan membuat file seeder untuk membuat user admin seperti berikut: (ss file AdminSeeder.php)</w:t>
+      </w:r>
+    </w:p>
+    <w:p>
+      <w:pPr>
+        <w:numPr>
+          <w:ilvl w:val="0"/>
+          <w:numId w:val="1"/>
+        </w:numPr>
+        <w:rPr>
+          <w:rFonts w:hint="default"/>
+          <w:lang w:val="en-US"/>
+        </w:rPr>
+      </w:pPr>
+      <w:r>
+        <w:rPr>
+          <w:rFonts w:hint="default"/>
+          <w:lang w:val="en-US"/>
+        </w:rPr>
+        <w:t>Begitu pun di file bladenya, ketikkan code berikut: (ss)</w:t>
+      </w:r>
+    </w:p>
+    <w:p>
+      <w:pPr>
+        <w:numPr>
+          <w:ilvl w:val="0"/>
+          <w:numId w:val="1"/>
+        </w:numPr>
+        <w:rPr>
+          <w:rFonts w:hint="default"/>
+          <w:lang w:val="en-US"/>
+        </w:rPr>
+      </w:pPr>
+      <w:r>
+        <w:rPr>
+          <w:rFonts w:hint="default"/>
+          <w:lang w:val="en-US"/>
+        </w:rPr>
+        <w:t>(semua file yang ada di controller livewire dan resources/views dibuat seperti nomor 7 dan 8)</w:t>
+      </w:r>
+    </w:p>
+    <w:p>
+      <w:pPr>
+        <w:numPr>
+          <w:ilvl w:val="0"/>
+          <w:numId w:val="1"/>
+        </w:numPr>
+        <w:rPr>
+          <w:rFonts w:hint="default"/>
+          <w:lang w:val="en-US"/>
+        </w:rPr>
+      </w:pPr>
+      <w:r>
+        <w:rPr>
+          <w:rFonts w:hint="default"/>
+          <w:lang w:val="en-US"/>
+        </w:rPr>
+        <w:t xml:space="preserve">Selanjutnya buat middleware untuk membatasi akses user biasa agar tidak masuk ke page admin dengan perintah: </w:t>
       </w:r>
       <w:r>
         <w:rPr>
@@ -114,170 +209,6 @@
             </w14:solidFill>
           </w14:textFill>
         </w:rPr>
-        <w:t>npm install -D tailwindcss postcss autoprefixer &amp;&amp; npx tailwindcss init -p</w:t>
-      </w:r>
-    </w:p>
-    <w:p>
-      <w:pPr>
-        <w:numPr>
-          <w:ilvl w:val="0"/>
-          <w:numId w:val="1"/>
-        </w:numPr>
-        <w:rPr>
-          <w:rFonts w:hint="default"/>
-          <w:lang w:val="en-US"/>
-        </w:rPr>
-      </w:pPr>
-      <w:r>
-        <w:rPr>
-          <w:rFonts w:hint="default"/>
-          <w:color w:val="auto"/>
-          <w:lang w:val="en-US"/>
-        </w:rPr>
-        <w:t>Selanjutnya kita membuat migration database seperti ini: (ss aja satu stu)</w:t>
-      </w:r>
-    </w:p>
-    <w:p>
-      <w:pPr>
-        <w:numPr>
-          <w:ilvl w:val="0"/>
-          <w:numId w:val="1"/>
-        </w:numPr>
-        <w:rPr>
-          <w:rFonts w:hint="default"/>
-          <w:lang w:val="en-US"/>
-        </w:rPr>
-      </w:pPr>
-      <w:r>
-        <w:rPr>
-          <w:rFonts w:hint="default"/>
-          <w:color w:val="auto"/>
-          <w:lang w:val="en-US"/>
-        </w:rPr>
-        <w:t>Selanjutnya kita akan membuat file seeder untuk membuat user admin seperti berikut: (ss file AdminSeeder.php)</w:t>
-      </w:r>
-    </w:p>
-    <w:p>
-      <w:pPr>
-        <w:numPr>
-          <w:ilvl w:val="0"/>
-          <w:numId w:val="1"/>
-        </w:numPr>
-        <w:rPr>
-          <w:rFonts w:hint="default"/>
-          <w:lang w:val="en-US"/>
-        </w:rPr>
-      </w:pPr>
-      <w:r>
-        <w:rPr>
-          <w:rFonts w:hint="default"/>
-          <w:color w:val="auto"/>
-          <w:lang w:val="en-US"/>
-        </w:rPr>
-        <w:t xml:space="preserve">Selanjutnya kita akan membuat livewire file Login, dengan perintah: </w:t>
-      </w:r>
-      <w:r>
-        <w:rPr>
-          <w:rFonts w:hint="default"/>
-          <w:color w:val="FFFFFF" w:themeColor="background1"/>
-          <w:highlight w:val="black"/>
-          <w:lang w:val="en-US"/>
-          <w14:textFill>
-            <w14:solidFill>
-              <w14:schemeClr w14:val="bg1"/>
-            </w14:solidFill>
-          </w14:textFill>
-        </w:rPr>
-        <w:t>php artisan make:livewire Login</w:t>
-      </w:r>
-    </w:p>
-    <w:p>
-      <w:pPr>
-        <w:numPr>
-          <w:ilvl w:val="0"/>
-          <w:numId w:val="1"/>
-        </w:numPr>
-        <w:rPr>
-          <w:rFonts w:hint="default"/>
-          <w:lang w:val="en-US"/>
-        </w:rPr>
-      </w:pPr>
-      <w:r>
-        <w:rPr>
-          <w:rFonts w:hint="default"/>
-          <w:lang w:val="en-US"/>
-        </w:rPr>
-        <w:t>Setelah itu masuk ke file App\Http\Controller\Livewire\Login.php dan ketikkan kode seperti berikut: (ss aja)</w:t>
-      </w:r>
-    </w:p>
-    <w:p>
-      <w:pPr>
-        <w:numPr>
-          <w:ilvl w:val="0"/>
-          <w:numId w:val="1"/>
-        </w:numPr>
-        <w:rPr>
-          <w:rFonts w:hint="default"/>
-          <w:lang w:val="en-US"/>
-        </w:rPr>
-      </w:pPr>
-      <w:r>
-        <w:rPr>
-          <w:rFonts w:hint="default"/>
-          <w:lang w:val="en-US"/>
-        </w:rPr>
-        <w:t>Begitu pun di file bladenya, ketikkan code berikut: (ss)</w:t>
-      </w:r>
-    </w:p>
-    <w:p>
-      <w:pPr>
-        <w:numPr>
-          <w:ilvl w:val="0"/>
-          <w:numId w:val="1"/>
-        </w:numPr>
-        <w:rPr>
-          <w:rFonts w:hint="default"/>
-          <w:lang w:val="en-US"/>
-        </w:rPr>
-      </w:pPr>
-      <w:r>
-        <w:rPr>
-          <w:rFonts w:hint="default"/>
-          <w:lang w:val="en-US"/>
-        </w:rPr>
-        <w:t>(semua file yang ada di controller livewire dan resources/views dibuat seperti nomor 7 dan 8)</w:t>
-      </w:r>
-    </w:p>
-    <w:p>
-      <w:pPr>
-        <w:numPr>
-          <w:ilvl w:val="0"/>
-          <w:numId w:val="1"/>
-        </w:numPr>
-        <w:rPr>
-          <w:rFonts w:hint="default"/>
-          <w:lang w:val="en-US"/>
-        </w:rPr>
-      </w:pPr>
-      <w:r>
-        <w:rPr>
-          <w:rFonts w:hint="default"/>
-          <w:lang w:val="en-US"/>
-        </w:rPr>
-        <w:t xml:space="preserve">Selanjutnya buat middleware untuk membatasi akses user biasa agar tidak masuk ke page admin dengan perintah: </w:t>
-      </w:r>
-      <w:r>
-        <w:rPr>
-          <w:rFonts w:hint="default"/>
-          <w:color w:val="FFFFFF" w:themeColor="background1"/>
-          <w:highlight w:val="black"/>
-          <w:lang w:val="en-US"/>
-          <w14:textFill>
-            <w14:solidFill>
-              <w14:schemeClr w14:val="bg1"/>
-            </w14:solidFill>
-          </w14:textFill>
-        </w:rPr>
         <w:t>php artisan make:middleware AdminMiddleware</w:t>
       </w:r>
     </w:p>
@@ -299,7 +230,7 @@
           <w:highlight w:val="none"/>
           <w:lang w:val="en-US"/>
         </w:rPr>
-        <w:t>Lalu ketik seperti pada gambar</w:t>
+        <w:t>Lalu ketik seperti pada gambar (file AdminMiddleware)</w:t>
       </w:r>
     </w:p>
     <w:p>
@@ -313,6 +244,234 @@
           <w:lang w:val="en-US"/>
         </w:rPr>
       </w:pPr>
+      <w:r>
+        <w:rPr>
+          <w:rFonts w:hint="default"/>
+          <w:lang w:val="en-US"/>
+        </w:rPr>
+        <w:t>*setelah ini tnggal ss-ss aja semua filenya, list nya ada dibawah ini. dan ini contoh kalimatnya</w:t>
+      </w:r>
+      <w:r>
+        <w:rPr>
+          <w:rFonts w:hint="default"/>
+          <w:lang w:val="en-US"/>
+        </w:rPr>
+        <w:br w:type="textWrapping"/>
+      </w:r>
+      <w:r>
+        <w:rPr>
+          <w:rFonts w:hint="default"/>
+          <w:lang w:val="en-US"/>
+        </w:rPr>
+        <w:br w:type="textWrapping"/>
+      </w:r>
+      <w:r>
+        <w:rPr>
+          <w:rFonts w:hint="default"/>
+          <w:lang w:val="en-US"/>
+        </w:rPr>
+        <w:t>contoh kalimat:</w:t>
+      </w:r>
+    </w:p>
+    <w:p>
+      <w:pPr>
+        <w:numPr>
+          <w:ilvl w:val="0"/>
+          <w:numId w:val="2"/>
+        </w:numPr>
+        <w:rPr>
+          <w:rFonts w:hint="default"/>
+          <w:lang w:val="en-US"/>
+        </w:rPr>
+      </w:pPr>
+      <w:r>
+        <w:rPr>
+          <w:rFonts w:hint="default"/>
+          <w:lang w:val="en-US"/>
+        </w:rPr>
+        <w:t>Selanjutnya kita akan membuat livewire file Login, dengan perintah: php artisan make:livewire Login</w:t>
+      </w:r>
+    </w:p>
+    <w:p>
+      <w:pPr>
+        <w:numPr>
+          <w:ilvl w:val="0"/>
+          <w:numId w:val="2"/>
+        </w:numPr>
+        <w:rPr>
+          <w:rFonts w:hint="default"/>
+          <w:lang w:val="en-US"/>
+        </w:rPr>
+      </w:pPr>
+      <w:r>
+        <w:rPr>
+          <w:rFonts w:hint="default"/>
+          <w:lang w:val="en-US"/>
+        </w:rPr>
+        <w:t>Setelah itu masuk ke file App\Livewire\Login.php dan ketikkan kode seperti berikut: (ss aja)</w:t>
+      </w:r>
+    </w:p>
+    <w:p>
+      <w:pPr>
+        <w:numPr>
+          <w:numId w:val="0"/>
+        </w:numPr>
+        <w:rPr>
+          <w:rFonts w:hint="default"/>
+          <w:lang w:val="en-US"/>
+        </w:rPr>
+      </w:pPr>
+    </w:p>
+    <w:p>
+      <w:pPr>
+        <w:numPr>
+          <w:numId w:val="0"/>
+        </w:numPr>
+        <w:rPr>
+          <w:rFonts w:hint="default"/>
+          <w:lang w:val="en-US"/>
+        </w:rPr>
+      </w:pPr>
+      <w:r>
+        <w:rPr>
+          <w:rFonts w:hint="default"/>
+          <w:lang w:val="en-US"/>
+        </w:rPr>
+        <w:t>List file yang harus di ss:</w:t>
+      </w:r>
+    </w:p>
+    <w:p>
+      <w:pPr>
+        <w:numPr>
+          <w:ilvl w:val="0"/>
+          <w:numId w:val="3"/>
+        </w:numPr>
+        <w:rPr>
+          <w:rFonts w:hint="default"/>
+          <w:lang w:val="en-US"/>
+        </w:rPr>
+      </w:pPr>
+      <w:r>
+        <w:rPr>
+          <w:rFonts w:hint="default"/>
+          <w:lang w:val="en-US"/>
+        </w:rPr>
+        <w:t>semua file di app\Livewire</w:t>
+      </w:r>
+    </w:p>
+    <w:p>
+      <w:pPr>
+        <w:numPr>
+          <w:ilvl w:val="0"/>
+          <w:numId w:val="3"/>
+        </w:numPr>
+        <w:rPr>
+          <w:rFonts w:hint="default"/>
+          <w:lang w:val="en-US"/>
+        </w:rPr>
+      </w:pPr>
+      <w:r>
+        <w:rPr>
+          <w:rFonts w:hint="default"/>
+          <w:lang w:val="en-US"/>
+        </w:rPr>
+        <w:t>semua file yang ada di resources/views</w:t>
+      </w:r>
+    </w:p>
+    <w:p>
+      <w:pPr>
+        <w:numPr>
+          <w:ilvl w:val="0"/>
+          <w:numId w:val="3"/>
+        </w:numPr>
+        <w:rPr>
+          <w:rFonts w:hint="default"/>
+          <w:lang w:val="en-US"/>
+        </w:rPr>
+      </w:pPr>
+      <w:r>
+        <w:rPr>
+          <w:rFonts w:hint="default"/>
+          <w:lang w:val="en-US"/>
+        </w:rPr>
+        <w:t>web.php (ini di akhir aja untuk routing)</w:t>
+      </w:r>
+    </w:p>
+    <w:p>
+      <w:pPr>
+        <w:numPr>
+          <w:ilvl w:val="0"/>
+          <w:numId w:val="3"/>
+        </w:numPr>
+        <w:rPr>
+          <w:rFonts w:hint="default"/>
+          <w:lang w:val="en-US"/>
+        </w:rPr>
+      </w:pPr>
+      <w:r>
+        <w:rPr>
+          <w:rFonts w:hint="default"/>
+          <w:lang w:val="en-US"/>
+        </w:rPr>
+        <w:t>semua file di database/seeders</w:t>
+      </w:r>
+    </w:p>
+    <w:p>
+      <w:pPr>
+        <w:numPr>
+          <w:ilvl w:val="0"/>
+          <w:numId w:val="3"/>
+        </w:numPr>
+        <w:rPr>
+          <w:rFonts w:hint="default"/>
+          <w:lang w:val="en-US"/>
+        </w:rPr>
+      </w:pPr>
+      <w:r>
+        <w:rPr>
+          <w:rFonts w:hint="default"/>
+          <w:lang w:val="en-US"/>
+        </w:rPr>
+        <w:t>semua file di database/factories</w:t>
+      </w:r>
+    </w:p>
+    <w:p>
+      <w:pPr>
+        <w:numPr>
+          <w:numId w:val="0"/>
+        </w:numPr>
+        <w:rPr>
+          <w:rFonts w:hint="default"/>
+          <w:lang w:val="en-US"/>
+        </w:rPr>
+      </w:pPr>
+    </w:p>
+    <w:p>
+      <w:pPr>
+        <w:numPr>
+          <w:numId w:val="0"/>
+        </w:numPr>
+        <w:rPr>
+          <w:rFonts w:hint="default"/>
+          <w:lang w:val="en-US"/>
+        </w:rPr>
+      </w:pPr>
+      <w:r>
+        <w:rPr>
+          <w:rFonts w:hint="default"/>
+          <w:lang w:val="en-US"/>
+        </w:rPr>
+        <w:t>file diagram database dan sql dummy database udah ada di root project foler</w:t>
+      </w:r>
+      <w:bookmarkStart w:id="0" w:name="_GoBack"/>
+      <w:bookmarkEnd w:id="0"/>
+      <w:r>
+        <w:rPr>
+          <w:rFonts w:hint="default"/>
+          <w:lang w:val="en-US"/>
+        </w:rPr>
+        <w:t xml:space="preserve"> </w:t>
+      </w:r>
     </w:p>
     <w:sectPr>
       <w:pgSz w:w="11906" w:h="16838"/>
@@ -327,6 +486,18 @@
 <file path=word/numbering.xml><?xml version="1.0" encoding="utf-8"?>
 <w:numbering xmlns:wpc="http://schemas.microsoft.com/office/word/2010/wordprocessingCanvas" xmlns:mc="http://schemas.openxmlformats.org/markup-compatibility/2006" xmlns:o="urn:schemas-microsoft-com:office:office" xmlns:r="http://schemas.openxmlformats.org/officeDocument/2006/relationships" xmlns:m="http://schemas.openxmlformats.org/officeDocument/2006/math" xmlns:v="urn:schemas-microsoft-com:vml" xmlns:wp14="http://schemas.microsoft.com/office/word/2010/wordprocessingDrawing" xmlns:wp="http://schemas.openxmlformats.org/drawingml/2006/wordprocessingDrawing" xmlns:w10="urn:schemas-microsoft-com:office:word" xmlns:w="http://schemas.openxmlformats.org/wordprocessingml/2006/main" xmlns:w14="http://schemas.microsoft.com/office/word/2010/wordml" xmlns:wpg="http://schemas.microsoft.com/office/word/2010/wordprocessingGroup" xmlns:wpi="http://schemas.microsoft.com/office/word/2010/wordprocessingInk" xmlns:wne="http://schemas.microsoft.com/office/word/2006/wordml" xmlns:wps="http://schemas.microsoft.com/office/word/2010/wordprocessingShape" xmlns:wpsCustomData="http://www.wps.cn/officeDocument/2013/wpsCustomData" mc:Ignorable="w14 wp14">
   <w:abstractNum w:abstractNumId="0">
+    <w:nsid w:val="EED72793"/>
+    <w:multiLevelType w:val="singleLevel"/>
+    <w:tmpl w:val="EED72793"/>
+    <w:lvl w:ilvl="0" w:tentative="0">
+      <w:start w:val="1"/>
+      <w:numFmt w:val="decimal"/>
+      <w:suff w:val="space"/>
+      <w:lvlText w:val="%1."/>
+      <w:lvlJc w:val="left"/>
+    </w:lvl>
+  </w:abstractNum>
+  <w:abstractNum w:abstractNumId="1">
     <w:nsid w:val="FF7E5EB1"/>
     <w:multiLevelType w:val="singleLevel"/>
     <w:tmpl w:val="FF7E5EB1"/>
@@ -338,8 +509,26 @@
       <w:lvlJc w:val="left"/>
     </w:lvl>
   </w:abstractNum>
+  <w:abstractNum w:abstractNumId="2">
+    <w:nsid w:val="7F6EB350"/>
+    <w:multiLevelType w:val="singleLevel"/>
+    <w:tmpl w:val="7F6EB350"/>
+    <w:lvl w:ilvl="0" w:tentative="0">
+      <w:start w:val="1"/>
+      <w:numFmt w:val="decimal"/>
+      <w:suff w:val="space"/>
+      <w:lvlText w:val="%1."/>
+      <w:lvlJc w:val="left"/>
+    </w:lvl>
+  </w:abstractNum>
   <w:num w:numId="1">
+    <w:abstractNumId w:val="1"/>
+  </w:num>
+  <w:num w:numId="2">
     <w:abstractNumId w:val="0"/>
+  </w:num>
+  <w:num w:numId="3">
+    <w:abstractNumId w:val="2"/>
   </w:num>
 </w:numbering>
 </file>

</xml_diff>

<commit_message>
feat: update step documentation
</commit_message>
<xml_diff>
--- a/step.docx
+++ b/step.docx
@@ -462,6 +462,144 @@
           <w:lang w:val="en-US"/>
         </w:rPr>
         <w:t>file diagram database dan sql dummy database udah ada di root project foler</w:t>
+      </w:r>
+    </w:p>
+    <w:p>
+      <w:pPr>
+        <w:numPr>
+          <w:numId w:val="0"/>
+        </w:numPr>
+        <w:rPr>
+          <w:rFonts w:hint="default"/>
+          <w:lang w:val="en-US"/>
+        </w:rPr>
+      </w:pPr>
+    </w:p>
+    <w:p>
+      <w:pPr>
+        <w:numPr>
+          <w:numId w:val="0"/>
+        </w:numPr>
+        <w:rPr>
+          <w:rFonts w:hint="default"/>
+          <w:lang w:val="en-US"/>
+        </w:rPr>
+      </w:pPr>
+      <w:r>
+        <w:rPr>
+          <w:rFonts w:hint="default"/>
+          <w:lang w:val="en-US"/>
+        </w:rPr>
+        <w:t>kalo mau ngejalanin projectnya yang hasil clone:</w:t>
+      </w:r>
+      <w:r>
+        <w:rPr>
+          <w:rFonts w:hint="default"/>
+          <w:lang w:val="en-US"/>
+        </w:rPr>
+        <w:br w:type="textWrapping"/>
+      </w:r>
+      <w:r>
+        <w:rPr>
+          <w:rFonts w:hint="default"/>
+          <w:lang w:val="en-US"/>
+        </w:rPr>
+        <w:t>1. composer install</w:t>
+      </w:r>
+    </w:p>
+    <w:p>
+      <w:pPr>
+        <w:numPr>
+          <w:numId w:val="0"/>
+        </w:numPr>
+        <w:ind w:leftChars="0"/>
+        <w:rPr>
+          <w:rFonts w:hint="default"/>
+          <w:lang w:val="en-US"/>
+        </w:rPr>
+      </w:pPr>
+      <w:r>
+        <w:rPr>
+          <w:rFonts w:hint="default"/>
+          <w:lang w:val="en-US"/>
+        </w:rPr>
+        <w:t>2. npm install</w:t>
+      </w:r>
+    </w:p>
+    <w:p>
+      <w:pPr>
+        <w:numPr>
+          <w:numId w:val="0"/>
+        </w:numPr>
+        <w:ind w:leftChars="0"/>
+        <w:rPr>
+          <w:rFonts w:hint="default"/>
+          <w:lang w:val="en-US"/>
+        </w:rPr>
+      </w:pPr>
+      <w:r>
+        <w:rPr>
+          <w:rFonts w:hint="default"/>
+          <w:lang w:val="en-US"/>
+        </w:rPr>
+        <w:t>3. php artisan key:generate</w:t>
+      </w:r>
+    </w:p>
+    <w:p>
+      <w:pPr>
+        <w:numPr>
+          <w:numId w:val="0"/>
+        </w:numPr>
+        <w:ind w:leftChars="0"/>
+        <w:rPr>
+          <w:rFonts w:hint="default"/>
+          <w:lang w:val="en-US"/>
+        </w:rPr>
+      </w:pPr>
+      <w:r>
+        <w:rPr>
+          <w:rFonts w:hint="default"/>
+          <w:lang w:val="en-US"/>
+        </w:rPr>
+        <w:t>4. atur databasenya di .env</w:t>
+      </w:r>
+    </w:p>
+    <w:p>
+      <w:pPr>
+        <w:numPr>
+          <w:numId w:val="0"/>
+        </w:numPr>
+        <w:ind w:leftChars="0"/>
+        <w:rPr>
+          <w:rFonts w:hint="default"/>
+          <w:lang w:val="en-US"/>
+        </w:rPr>
+      </w:pPr>
+      <w:r>
+        <w:rPr>
+          <w:rFonts w:hint="default"/>
+          <w:lang w:val="en-US"/>
+        </w:rPr>
+        <w:t>5. di .env ubah APP_TIMEZONE menjadi Asia/Jakarta</w:t>
+      </w:r>
+    </w:p>
+    <w:p>
+      <w:pPr>
+        <w:numPr>
+          <w:numId w:val="0"/>
+        </w:numPr>
+        <w:ind w:leftChars="0"/>
+        <w:rPr>
+          <w:rFonts w:hint="default"/>
+          <w:lang w:val="en-US"/>
+        </w:rPr>
+      </w:pPr>
+      <w:r>
+        <w:rPr>
+          <w:rFonts w:hint="default"/>
+          <w:lang w:val="en-US"/>
+        </w:rPr>
+        <w:t>6. start project dengan composer run dev</w:t>
       </w:r>
       <w:bookmarkStart w:id="0" w:name="_GoBack"/>
       <w:bookmarkEnd w:id="0"/>

</xml_diff>